<commit_message>
Done 4th java Assignment
</commit_message>
<xml_diff>
--- a/Fullstack_assignment/Assignment_status.docx
+++ b/Fullstack_assignment/Assignment_status.docx
@@ -211,7 +211,7 @@
                 <w:sz w:val="28"/>
                 <w:szCs w:val="28"/>
               </w:rPr>
-              <w:t>Done</w:t>
+              <w:t xml:space="preserve">Done but Please help for Subquery last question </w:t>
             </w:r>
           </w:p>
         </w:tc>
@@ -353,7 +353,7 @@
                 <w:sz w:val="28"/>
                 <w:szCs w:val="28"/>
               </w:rPr>
-              <w:t>Pending</w:t>
+              <w:t>Done</w:t>
             </w:r>
           </w:p>
         </w:tc>

</xml_diff>

<commit_message>
Done 5th Java assignment
</commit_message>
<xml_diff>
--- a/Fullstack_assignment/Assignment_status.docx
+++ b/Fullstack_assignment/Assignment_status.docx
@@ -396,20 +396,69 @@
                 <w:szCs w:val="28"/>
               </w:rPr>
             </w:pPr>
-          </w:p>
-        </w:tc>
-        <w:tc>
-          <w:tcPr>
-            <w:tcW w:w="3005" w:type="dxa"/>
-          </w:tcPr>
-          <w:p>
-            <w:pPr>
-              <w:rPr>
-                <w:rFonts w:ascii="Times New Roman" w:hAnsi="Times New Roman" w:cs="Times New Roman"/>
-                <w:sz w:val="28"/>
-                <w:szCs w:val="28"/>
-              </w:rPr>
-            </w:pPr>
+            <w:r>
+              <w:rPr>
+                <w:rFonts w:ascii="Times New Roman" w:hAnsi="Times New Roman" w:cs="Times New Roman"/>
+                <w:sz w:val="28"/>
+                <w:szCs w:val="28"/>
+              </w:rPr>
+              <w:t>Java Assignment 5,</w:t>
+            </w:r>
+          </w:p>
+          <w:p>
+            <w:pPr>
+              <w:rPr>
+                <w:rFonts w:ascii="Times New Roman" w:hAnsi="Times New Roman" w:cs="Times New Roman"/>
+                <w:sz w:val="28"/>
+                <w:szCs w:val="28"/>
+              </w:rPr>
+            </w:pPr>
+            <w:r>
+              <w:rPr>
+                <w:rFonts w:ascii="Times New Roman" w:hAnsi="Times New Roman" w:cs="Times New Roman"/>
+                <w:sz w:val="28"/>
+                <w:szCs w:val="28"/>
+              </w:rPr>
+              <w:t>Mini</w:t>
+            </w:r>
+            <w:r>
+              <w:rPr>
+                <w:rFonts w:ascii="Times New Roman" w:hAnsi="Times New Roman" w:cs="Times New Roman"/>
+                <w:sz w:val="28"/>
+                <w:szCs w:val="28"/>
+              </w:rPr>
+              <w:t xml:space="preserve"> </w:t>
+            </w:r>
+            <w:r>
+              <w:rPr>
+                <w:rFonts w:ascii="Times New Roman" w:hAnsi="Times New Roman" w:cs="Times New Roman"/>
+                <w:sz w:val="28"/>
+                <w:szCs w:val="28"/>
+              </w:rPr>
+              <w:t>project</w:t>
+            </w:r>
+          </w:p>
+        </w:tc>
+        <w:tc>
+          <w:tcPr>
+            <w:tcW w:w="3005" w:type="dxa"/>
+          </w:tcPr>
+          <w:p>
+            <w:pPr>
+              <w:rPr>
+                <w:rFonts w:ascii="Times New Roman" w:hAnsi="Times New Roman" w:cs="Times New Roman"/>
+                <w:sz w:val="28"/>
+                <w:szCs w:val="28"/>
+              </w:rPr>
+            </w:pPr>
+            <w:r>
+              <w:rPr>
+                <w:rFonts w:ascii="Times New Roman" w:hAnsi="Times New Roman" w:cs="Times New Roman"/>
+                <w:sz w:val="28"/>
+                <w:szCs w:val="28"/>
+              </w:rPr>
+              <w:t>Assignment done</w:t>
+            </w:r>
           </w:p>
         </w:tc>
         <w:tc>
@@ -424,6 +473,14 @@
                 <w:szCs w:val="28"/>
               </w:rPr>
             </w:pPr>
+            <w:r>
+              <w:rPr>
+                <w:rFonts w:ascii="Times New Roman" w:hAnsi="Times New Roman" w:cs="Times New Roman"/>
+                <w:sz w:val="28"/>
+                <w:szCs w:val="28"/>
+              </w:rPr>
+              <w:t>18/01/2021</w:t>
+            </w:r>
           </w:p>
         </w:tc>
       </w:tr>

</xml_diff>

<commit_message>
Done 7th java Assignment
</commit_message>
<xml_diff>
--- a/Fullstack_assignment/Assignment_status.docx
+++ b/Fullstack_assignment/Assignment_status.docx
@@ -459,6 +459,31 @@
               </w:rPr>
               <w:t>Assignment done</w:t>
             </w:r>
+            <w:r>
+              <w:rPr>
+                <w:rFonts w:ascii="Times New Roman" w:hAnsi="Times New Roman" w:cs="Times New Roman"/>
+                <w:sz w:val="28"/>
+                <w:szCs w:val="28"/>
+              </w:rPr>
+              <w:t>,</w:t>
+            </w:r>
+          </w:p>
+          <w:p>
+            <w:pPr>
+              <w:rPr>
+                <w:rFonts w:ascii="Times New Roman" w:hAnsi="Times New Roman" w:cs="Times New Roman"/>
+                <w:sz w:val="28"/>
+                <w:szCs w:val="28"/>
+              </w:rPr>
+            </w:pPr>
+            <w:r>
+              <w:rPr>
+                <w:rFonts w:ascii="Times New Roman" w:hAnsi="Times New Roman" w:cs="Times New Roman"/>
+                <w:sz w:val="28"/>
+                <w:szCs w:val="28"/>
+              </w:rPr>
+              <w:t>Mini project Pending</w:t>
+            </w:r>
           </w:p>
         </w:tc>
         <w:tc>
@@ -500,20 +525,36 @@
                 <w:szCs w:val="28"/>
               </w:rPr>
             </w:pPr>
-          </w:p>
-        </w:tc>
-        <w:tc>
-          <w:tcPr>
-            <w:tcW w:w="3005" w:type="dxa"/>
-          </w:tcPr>
-          <w:p>
-            <w:pPr>
-              <w:rPr>
-                <w:rFonts w:ascii="Times New Roman" w:hAnsi="Times New Roman" w:cs="Times New Roman"/>
-                <w:sz w:val="28"/>
-                <w:szCs w:val="28"/>
-              </w:rPr>
-            </w:pPr>
+            <w:r>
+              <w:rPr>
+                <w:rFonts w:ascii="Times New Roman" w:hAnsi="Times New Roman" w:cs="Times New Roman"/>
+                <w:sz w:val="28"/>
+                <w:szCs w:val="28"/>
+              </w:rPr>
+              <w:t>Java Assignment 7</w:t>
+            </w:r>
+          </w:p>
+        </w:tc>
+        <w:tc>
+          <w:tcPr>
+            <w:tcW w:w="3005" w:type="dxa"/>
+          </w:tcPr>
+          <w:p>
+            <w:pPr>
+              <w:rPr>
+                <w:rFonts w:ascii="Times New Roman" w:hAnsi="Times New Roman" w:cs="Times New Roman"/>
+                <w:sz w:val="28"/>
+                <w:szCs w:val="28"/>
+              </w:rPr>
+            </w:pPr>
+            <w:r>
+              <w:rPr>
+                <w:rFonts w:ascii="Times New Roman" w:hAnsi="Times New Roman" w:cs="Times New Roman"/>
+                <w:sz w:val="28"/>
+                <w:szCs w:val="28"/>
+              </w:rPr>
+              <w:t>Done</w:t>
+            </w:r>
           </w:p>
         </w:tc>
         <w:tc>
@@ -528,6 +569,14 @@
                 <w:szCs w:val="28"/>
               </w:rPr>
             </w:pPr>
+            <w:r>
+              <w:rPr>
+                <w:rFonts w:ascii="Times New Roman" w:hAnsi="Times New Roman" w:cs="Times New Roman"/>
+                <w:sz w:val="28"/>
+                <w:szCs w:val="28"/>
+              </w:rPr>
+              <w:t>19/01/2021</w:t>
+            </w:r>
           </w:p>
         </w:tc>
       </w:tr>

</xml_diff>